<commit_message>
materialen en middelenlijst aangepast
visio en project toegevoegd
</commit_message>
<xml_diff>
--- a/Documentatie/Kerntaak-2/2.2.6 materialen- en middelenlijst voor het realiseren van de applicatie/2017-03-06_materialen- en middelenlijst voor het realiseren van de applicatie_V0.2.docx
+++ b/Documentatie/Kerntaak-2/2.2.6 materialen- en middelenlijst voor het realiseren van de applicatie/2017-03-06_materialen- en middelenlijst voor het realiseren van de applicatie_V0.2.docx
@@ -2,7 +2,6 @@
 <file path=word/document.xml><?xml version="1.0" encoding="utf-8"?>
 <w:document xmlns:wpc="http://schemas.microsoft.com/office/word/2010/wordprocessingCanvas" xmlns:mc="http://schemas.openxmlformats.org/markup-compatibility/2006" xmlns:o="urn:schemas-microsoft-com:office:office" xmlns:r="http://schemas.openxmlformats.org/officeDocument/2006/relationships" xmlns:m="http://schemas.openxmlformats.org/officeDocument/2006/math" xmlns:v="urn:schemas-microsoft-com:vml" xmlns:wp14="http://schemas.microsoft.com/office/word/2010/wordprocessingDrawing" xmlns:wp="http://schemas.openxmlformats.org/drawingml/2006/wordprocessingDrawing" xmlns:w10="urn:schemas-microsoft-com:office:word" xmlns:w="http://schemas.openxmlformats.org/wordprocessingml/2006/main" xmlns:w14="http://schemas.microsoft.com/office/word/2010/wordml" xmlns:w15="http://schemas.microsoft.com/office/word/2012/wordml" xmlns:wpg="http://schemas.microsoft.com/office/word/2010/wordprocessingGroup" xmlns:wpi="http://schemas.microsoft.com/office/word/2010/wordprocessingInk" xmlns:wne="http://schemas.microsoft.com/office/word/2006/wordml" xmlns:wps="http://schemas.microsoft.com/office/word/2010/wordprocessingShape" mc:Ignorable="w14 w15 wp14">
   <w:body>
-    <w:bookmarkStart w:id="0" w:name="_GoBack" w:displacedByCustomXml="next"/>
     <w:sdt>
       <w:sdtPr>
         <w:id w:val="-2134622560"/>
@@ -23,7 +22,7 @@
             <mc:AlternateContent>
               <mc:Choice Requires="wps">
                 <w:drawing>
-                  <wp:anchor distT="0" distB="0" distL="114300" distR="114300" simplePos="0" relativeHeight="251661312" behindDoc="1" locked="0" layoutInCell="1" allowOverlap="1" wp14:anchorId="26FBEB6E" wp14:editId="29839901">
+                  <wp:anchor distT="0" distB="0" distL="114300" distR="114300" simplePos="0" relativeHeight="251661312" behindDoc="1" locked="0" layoutInCell="1" allowOverlap="1" wp14:anchorId="215828FB" wp14:editId="4E28DD61">
                     <wp:simplePos x="0" y="0"/>
                     <wp:positionH relativeFrom="margin">
                       <wp:posOffset>395605</wp:posOffset>
@@ -212,7 +211,7 @@
             <mc:AlternateContent>
               <mc:Choice Requires="wps">
                 <w:drawing>
-                  <wp:anchor distT="0" distB="0" distL="182880" distR="182880" simplePos="0" relativeHeight="251660288" behindDoc="0" locked="0" layoutInCell="1" allowOverlap="1" wp14:anchorId="78D8FF74" wp14:editId="37CD033F">
+                  <wp:anchor distT="0" distB="0" distL="182880" distR="182880" simplePos="0" relativeHeight="251660288" behindDoc="0" locked="0" layoutInCell="1" allowOverlap="1" wp14:anchorId="10C1B4EC" wp14:editId="72467DAD">
                     <wp:simplePos x="0" y="0"/>
                     <wp:positionH relativeFrom="margin">
                       <wp:posOffset>441325</wp:posOffset>
@@ -407,7 +406,7 @@
                   </wp:anchor>
                 </w:drawing>
               </mc:Choice>
-              <mc:Fallback xmlns:w16se="http://schemas.microsoft.com/office/word/2015/wordml/symex" xmlns:cx2="http://schemas.microsoft.com/office/drawing/2015/10/21/chartex" xmlns:cx1="http://schemas.microsoft.com/office/drawing/2015/9/8/chartex" xmlns:cx="http://schemas.microsoft.com/office/drawing/2014/chartex">
+              <mc:Fallback xmlns:cx="http://schemas.microsoft.com/office/drawing/2014/chartex" xmlns:cx1="http://schemas.microsoft.com/office/drawing/2015/9/8/chartex" xmlns:cx2="http://schemas.microsoft.com/office/drawing/2015/10/21/chartex" xmlns:w16se="http://schemas.microsoft.com/office/word/2015/wordml/symex">
                 <w:pict>
                   <v:shape w14:anchorId="78D8FF74" id="Tekstvak 131" o:spid="_x0000_s1027" type="#_x0000_t202" style="position:absolute;margin-left:34.75pt;margin-top:400.8pt;width:369pt;height:203.4pt;z-index:251660288;visibility:visible;mso-wrap-style:square;mso-width-percent:790;mso-height-percent:0;mso-wrap-distance-left:14.4pt;mso-wrap-distance-top:0;mso-wrap-distance-right:14.4pt;mso-wrap-distance-bottom:0;mso-position-horizontal:absolute;mso-position-horizontal-relative:margin;mso-position-vertical:absolute;mso-position-vertical-relative:page;mso-width-percent:790;mso-height-percent:0;mso-width-relative:margin;mso-height-relative:page;v-text-anchor:top" o:gfxdata="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" filled="f" stroked="f" strokeweight=".5pt">
                     <v:textbox inset="0,0,0,0">
@@ -556,7 +555,7 @@
             <mc:AlternateContent>
               <mc:Choice Requires="wps">
                 <w:drawing>
-                  <wp:anchor distT="0" distB="0" distL="114300" distR="114300" simplePos="0" relativeHeight="251659264" behindDoc="0" locked="0" layoutInCell="1" allowOverlap="1">
+                  <wp:anchor distT="0" distB="0" distL="114300" distR="114300" simplePos="0" relativeHeight="251659264" behindDoc="0" locked="0" layoutInCell="1" allowOverlap="1" wp14:anchorId="15503BAE" wp14:editId="420E2FFE">
                     <wp:simplePos x="0" y="0"/>
                     <wp:positionH relativeFrom="margin">
                       <wp:align>right</wp:align>
@@ -675,7 +674,7 @@
                   </wp:anchor>
                 </w:drawing>
               </mc:Choice>
-              <mc:Fallback xmlns:w16se="http://schemas.microsoft.com/office/word/2015/wordml/symex" xmlns:cx2="http://schemas.microsoft.com/office/drawing/2015/10/21/chartex" xmlns:cx1="http://schemas.microsoft.com/office/drawing/2015/9/8/chartex" xmlns:cx="http://schemas.microsoft.com/office/drawing/2014/chartex">
+              <mc:Fallback xmlns:cx="http://schemas.microsoft.com/office/drawing/2014/chartex" xmlns:cx1="http://schemas.microsoft.com/office/drawing/2015/9/8/chartex" xmlns:cx2="http://schemas.microsoft.com/office/drawing/2015/10/21/chartex" xmlns:w16se="http://schemas.microsoft.com/office/word/2015/wordml/symex">
                 <w:pict>
                   <v:rect id="Rechthoek 132" o:spid="_x0000_s1028" style="position:absolute;margin-left:-4.4pt;margin-top:0;width:46.8pt;height:77.75pt;z-index:251659264;visibility:visible;mso-wrap-style:square;mso-width-percent:76;mso-height-percent:98;mso-top-percent:23;mso-wrap-distance-left:9pt;mso-wrap-distance-top:0;mso-wrap-distance-right:9pt;mso-wrap-distance-bottom:0;mso-position-horizontal:right;mso-position-horizontal-relative:margin;mso-position-vertical-relative:page;mso-width-percent:76;mso-height-percent:98;mso-top-percent:23;mso-width-relative:page;mso-height-relative:page;v-text-anchor:bottom" o:gfxdata="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" fillcolor="#5b9bd5 [3204]" stroked="f" strokeweight="1pt">
                     <v:path arrowok="t"/>
@@ -1713,12 +1712,12 @@
       <w:pPr>
         <w:pStyle w:val="Heading1"/>
       </w:pPr>
-      <w:bookmarkStart w:id="1" w:name="_Toc475650563"/>
+      <w:bookmarkStart w:id="0" w:name="_Toc475650563"/>
       <w:r>
         <w:lastRenderedPageBreak/>
         <w:t>Inleiding</w:t>
       </w:r>
-      <w:bookmarkEnd w:id="1"/>
+      <w:bookmarkEnd w:id="0"/>
     </w:p>
     <w:p>
       <w:r>
@@ -1784,58 +1783,58 @@
           <w:lang w:val="en-US"/>
         </w:rPr>
       </w:pPr>
-      <w:bookmarkStart w:id="2" w:name="_Toc475650564"/>
+      <w:bookmarkStart w:id="1" w:name="_Toc475650564"/>
       <w:r>
         <w:rPr>
           <w:lang w:val="en-US"/>
         </w:rPr>
         <w:t>Hardware</w:t>
       </w:r>
+      <w:bookmarkEnd w:id="1"/>
+    </w:p>
+    <w:p>
+      <w:pPr>
+        <w:pStyle w:val="Heading2"/>
+        <w:rPr>
+          <w:lang w:val="en-US"/>
+        </w:rPr>
+      </w:pPr>
+      <w:bookmarkStart w:id="2" w:name="_Toc436043453"/>
+      <w:bookmarkStart w:id="3" w:name="_Toc475650565"/>
+      <w:r>
+        <w:rPr>
+          <w:lang w:val="en-US"/>
+        </w:rPr>
+        <w:t xml:space="preserve">Computer </w:t>
+      </w:r>
+      <w:proofErr w:type="spellStart"/>
+      <w:r>
+        <w:rPr>
+          <w:lang w:val="en-US"/>
+        </w:rPr>
+        <w:t>Specificaties</w:t>
+      </w:r>
       <w:bookmarkEnd w:id="2"/>
-    </w:p>
-    <w:p>
-      <w:pPr>
-        <w:pStyle w:val="Heading2"/>
-        <w:rPr>
-          <w:lang w:val="en-US"/>
-        </w:rPr>
-      </w:pPr>
-      <w:bookmarkStart w:id="3" w:name="_Toc436043453"/>
-      <w:bookmarkStart w:id="4" w:name="_Toc475650565"/>
-      <w:r>
-        <w:rPr>
-          <w:lang w:val="en-US"/>
-        </w:rPr>
-        <w:t xml:space="preserve">Computer </w:t>
-      </w:r>
-      <w:proofErr w:type="spellStart"/>
-      <w:r>
-        <w:rPr>
-          <w:lang w:val="en-US"/>
-        </w:rPr>
-        <w:t>Specificaties</w:t>
-      </w:r>
       <w:bookmarkEnd w:id="3"/>
+      <w:proofErr w:type="spellEnd"/>
+    </w:p>
+    <w:p>
+      <w:pPr>
+        <w:pStyle w:val="Heading3"/>
+        <w:rPr>
+          <w:lang w:val="en-US"/>
+        </w:rPr>
+      </w:pPr>
+      <w:bookmarkStart w:id="4" w:name="_Toc436043454"/>
+      <w:bookmarkStart w:id="5" w:name="_Toc475650566"/>
+      <w:r>
+        <w:rPr>
+          <w:lang w:val="en-US"/>
+        </w:rPr>
+        <w:t>Bonora, Santino</w:t>
+      </w:r>
       <w:bookmarkEnd w:id="4"/>
-      <w:proofErr w:type="spellEnd"/>
-    </w:p>
-    <w:p>
-      <w:pPr>
-        <w:pStyle w:val="Heading3"/>
-        <w:rPr>
-          <w:lang w:val="en-US"/>
-        </w:rPr>
-      </w:pPr>
-      <w:bookmarkStart w:id="5" w:name="_Toc436043454"/>
-      <w:bookmarkStart w:id="6" w:name="_Toc475650566"/>
-      <w:r>
-        <w:rPr>
-          <w:lang w:val="en-US"/>
-        </w:rPr>
-        <w:t>Bonora, Santino</w:t>
-      </w:r>
       <w:bookmarkEnd w:id="5"/>
-      <w:bookmarkEnd w:id="6"/>
     </w:p>
     <w:p>
       <w:pPr>
@@ -2148,7 +2147,7 @@
           <w:lang w:val="en-US"/>
         </w:rPr>
       </w:pPr>
-      <w:bookmarkStart w:id="7" w:name="_Toc475650567"/>
+      <w:bookmarkStart w:id="6" w:name="_Toc475650567"/>
       <w:proofErr w:type="spellStart"/>
       <w:r>
         <w:rPr>
@@ -2164,7 +2163,7 @@
         </w:rPr>
         <w:t>,Tarik</w:t>
       </w:r>
-      <w:bookmarkEnd w:id="7"/>
+      <w:bookmarkEnd w:id="6"/>
       <w:proofErr w:type="spellEnd"/>
       <w:proofErr w:type="gramEnd"/>
     </w:p>
@@ -2177,7 +2176,7 @@
           <w:lang w:val="en-US" w:eastAsia="nl-NL"/>
         </w:rPr>
       </w:pPr>
-      <w:bookmarkStart w:id="8" w:name="_Toc436043462"/>
+      <w:bookmarkStart w:id="7" w:name="_Toc436043462"/>
       <w:r>
         <w:rPr>
           <w:rFonts w:asciiTheme="minorHAnsi" w:eastAsia="Times New Roman" w:hAnsiTheme="minorHAnsi" w:cstheme="minorHAnsi"/>
@@ -2673,78 +2672,93 @@
           <w:lang w:val="en-US"/>
         </w:rPr>
       </w:pPr>
-      <w:bookmarkStart w:id="9" w:name="_Toc475650568"/>
+      <w:bookmarkStart w:id="8" w:name="_Toc475650568"/>
       <w:r>
         <w:rPr>
           <w:lang w:val="en-US"/>
         </w:rPr>
         <w:t>Universal Serial Bus</w:t>
       </w:r>
+      <w:bookmarkEnd w:id="8"/>
+    </w:p>
+    <w:p>
+      <w:r>
+        <w:t>Usb stick van 8 gigabyte van het merk</w:t>
+      </w:r>
+      <w:r>
+        <w:t xml:space="preserve"> </w:t>
+      </w:r>
+      <w:proofErr w:type="spellStart"/>
+      <w:r>
+        <w:t>Sandisk</w:t>
+      </w:r>
+      <w:proofErr w:type="spellEnd"/>
+      <w:r>
+        <w:t xml:space="preserve"> 3.0</w:t>
+      </w:r>
+      <w:r>
+        <w:t>.</w:t>
+      </w:r>
+    </w:p>
+    <w:p>
+      <w:pPr>
+        <w:pStyle w:val="Heading2"/>
+      </w:pPr>
+      <w:bookmarkStart w:id="9" w:name="_Toc475650569"/>
+      <w:r>
+        <w:t>Muizen</w:t>
+      </w:r>
       <w:bookmarkEnd w:id="9"/>
     </w:p>
     <w:p>
-      <w:r>
-        <w:t>Usb stick van 8 gigabyte van het merk</w:t>
-      </w:r>
-      <w:r>
-        <w:t xml:space="preserve"> </w:t>
-      </w:r>
+      <w:pPr>
+        <w:rPr>
+          <w:lang w:val="en-US"/>
+        </w:rPr>
+      </w:pPr>
       <w:proofErr w:type="spellStart"/>
-      <w:r>
-        <w:t>Sandisk</w:t>
+      <w:proofErr w:type="gramStart"/>
+      <w:r>
+        <w:rPr>
+          <w:lang w:val="en-US"/>
+        </w:rPr>
+        <w:t>Roccat</w:t>
       </w:r>
       <w:proofErr w:type="spellEnd"/>
       <w:r>
-        <w:t xml:space="preserve"> 3.0</w:t>
-      </w:r>
-      <w:r>
-        <w:t>.</w:t>
-      </w:r>
-    </w:p>
-    <w:p>
-      <w:pPr>
-        <w:pStyle w:val="Heading2"/>
-      </w:pPr>
-      <w:bookmarkStart w:id="10" w:name="_Toc475650569"/>
-      <w:r>
-        <w:t>Muizen</w:t>
-      </w:r>
-      <w:bookmarkEnd w:id="10"/>
-    </w:p>
-    <w:p>
+        <w:rPr>
+          <w:lang w:val="en-US"/>
+        </w:rPr>
+        <w:t xml:space="preserve">  </w:t>
+      </w:r>
       <w:proofErr w:type="spellStart"/>
       <w:r>
-        <w:t>Roccat</w:t>
+        <w:rPr>
+          <w:lang w:val="en-US"/>
+        </w:rPr>
+        <w:t>kova</w:t>
       </w:r>
       <w:proofErr w:type="spellEnd"/>
-      <w:r>
-        <w:t xml:space="preserve">  </w:t>
-      </w:r>
-      <w:proofErr w:type="spellStart"/>
-      <w:r>
-        <w:t>kova</w:t>
-      </w:r>
-      <w:proofErr w:type="spellEnd"/>
-      <w:r>
-        <w:t xml:space="preserve"> </w:t>
-      </w:r>
-      <w:proofErr w:type="gramStart"/>
-      <w:r>
-        <w:t xml:space="preserve">+  </w:t>
-      </w:r>
       <w:proofErr w:type="gramEnd"/>
       <w:r>
-        <w:t>(</w:t>
+        <w:rPr>
+          <w:lang w:val="en-US"/>
+        </w:rPr>
+        <w:t xml:space="preserve"> +  (</w:t>
       </w:r>
       <w:hyperlink r:id="rId8" w:history="1">
         <w:r>
           <w:rPr>
             <w:rStyle w:val="Hyperlink"/>
+            <w:lang w:val="en-US"/>
           </w:rPr>
           <w:t>http://www.roccat.org/en-US/Products/Gaming-Mice/Kova-Plus/</w:t>
         </w:r>
       </w:hyperlink>
       <w:r>
+        <w:rPr>
+          <w:lang w:val="en-US"/>
+        </w:rPr>
         <w:t>)</w:t>
       </w:r>
     </w:p>
@@ -2840,7 +2854,7 @@
       <w:r>
         <w:br w:type="column"/>
       </w:r>
-      <w:bookmarkEnd w:id="8"/>
+      <w:bookmarkEnd w:id="7"/>
     </w:p>
     <w:p>
       <w:pPr>
@@ -2849,14 +2863,14 @@
           <w:lang w:val="en-US"/>
         </w:rPr>
       </w:pPr>
-      <w:bookmarkStart w:id="11" w:name="_Toc475650570"/>
+      <w:bookmarkStart w:id="10" w:name="_Toc475650570"/>
       <w:r>
         <w:rPr>
           <w:lang w:val="en-US"/>
         </w:rPr>
         <w:t>Software</w:t>
       </w:r>
-      <w:bookmarkEnd w:id="11"/>
+      <w:bookmarkEnd w:id="10"/>
     </w:p>
     <w:p>
       <w:pPr>
@@ -2878,7 +2892,7 @@
           <w:lang w:val="en-US"/>
         </w:rPr>
       </w:pPr>
-      <w:bookmarkStart w:id="12" w:name="_Toc475650571"/>
+      <w:bookmarkStart w:id="11" w:name="_Toc475650571"/>
       <w:proofErr w:type="spellStart"/>
       <w:r>
         <w:rPr>
@@ -2895,7 +2909,7 @@
         </w:rPr>
         <w:t xml:space="preserve"> (Portable), Piriform</w:t>
       </w:r>
-      <w:bookmarkEnd w:id="12"/>
+      <w:bookmarkEnd w:id="11"/>
     </w:p>
     <w:p>
       <w:pPr>
@@ -2935,7 +2949,7 @@
           <w:lang w:val="en-US"/>
         </w:rPr>
       </w:pPr>
-      <w:bookmarkStart w:id="13" w:name="_Toc475650572"/>
+      <w:bookmarkStart w:id="12" w:name="_Toc475650572"/>
       <w:r>
         <w:rPr>
           <w:rStyle w:val="Heading3Char"/>
@@ -2943,7 +2957,7 @@
         </w:rPr>
         <w:t>MS Visual Studio enterprise 2015</w:t>
       </w:r>
-      <w:bookmarkEnd w:id="13"/>
+      <w:bookmarkEnd w:id="12"/>
     </w:p>
     <w:p>
       <w:pPr>
@@ -2983,7 +2997,7 @@
           <w:lang w:val="en-US"/>
         </w:rPr>
       </w:pPr>
-      <w:bookmarkStart w:id="14" w:name="_Toc475650573"/>
+      <w:bookmarkStart w:id="13" w:name="_Toc475650573"/>
       <w:r>
         <w:rPr>
           <w:rStyle w:val="Heading3Char"/>
@@ -2991,9 +3005,14 @@
         </w:rPr>
         <w:t>www.moqups.com</w:t>
       </w:r>
-      <w:bookmarkEnd w:id="14"/>
-    </w:p>
-    <w:p>
+      <w:bookmarkEnd w:id="13"/>
+    </w:p>
+    <w:p>
+      <w:pPr>
+        <w:rPr>
+          <w:lang w:val="en-US"/>
+        </w:rPr>
+      </w:pPr>
       <w:proofErr w:type="spellStart"/>
       <w:r>
         <w:rPr>
@@ -3009,10 +3028,19 @@
         <w:t xml:space="preserve"> </w:t>
       </w:r>
       <w:r>
+        <w:rPr>
+          <w:lang w:val="en-US"/>
+        </w:rPr>
         <w:t>2.4.31</w:t>
       </w:r>
     </w:p>
-    <w:p/>
+    <w:p>
+      <w:pPr>
+        <w:rPr>
+          <w:lang w:val="en-US"/>
+        </w:rPr>
+      </w:pPr>
+    </w:p>
     <w:p>
       <w:pPr>
         <w:pStyle w:val="Heading2"/>
@@ -3021,22 +3049,25 @@
           <w:color w:val="1F4D78" w:themeColor="accent1" w:themeShade="7F"/>
           <w:sz w:val="24"/>
           <w:szCs w:val="24"/>
-        </w:rPr>
-      </w:pPr>
-      <w:bookmarkStart w:id="15" w:name="_Toc475650574"/>
+          <w:lang w:val="en-US"/>
+        </w:rPr>
+      </w:pPr>
+      <w:bookmarkStart w:id="14" w:name="_Toc475650574"/>
       <w:r>
         <w:rPr>
           <w:rStyle w:val="Heading3Char"/>
+          <w:lang w:val="en-US"/>
         </w:rPr>
         <w:t>Microsoft Office</w:t>
       </w:r>
-      <w:bookmarkEnd w:id="15"/>
+      <w:bookmarkEnd w:id="14"/>
       <w:r>
         <w:rPr>
           <w:rFonts w:eastAsiaTheme="minorHAnsi" w:cstheme="minorBidi"/>
           <w:color w:val="auto"/>
           <w:sz w:val="24"/>
           <w:szCs w:val="22"/>
+          <w:lang w:val="en-US"/>
         </w:rPr>
         <w:tab/>
       </w:r>
@@ -3046,6 +3077,52 @@
         <w:t>Versie 15.0.4893.1000</w:t>
       </w:r>
     </w:p>
+    <w:p/>
+    <w:p>
+      <w:pPr>
+        <w:pStyle w:val="Heading3"/>
+      </w:pPr>
+      <w:r>
+        <w:t xml:space="preserve">Microsoft Visio 2013 </w:t>
+      </w:r>
+    </w:p>
+    <w:p>
+      <w:commentRangeStart w:id="15"/>
+      <w:r>
+        <w:t>Versie</w:t>
+      </w:r>
+      <w:commentRangeEnd w:id="15"/>
+      <w:r>
+        <w:rPr>
+          <w:rStyle w:val="CommentReference"/>
+        </w:rPr>
+        <w:commentReference w:id="15"/>
+      </w:r>
+      <w:r>
+        <w:t xml:space="preserve"> 15.0.4893.1000</w:t>
+      </w:r>
+      <w:bookmarkStart w:id="16" w:name="_GoBack"/>
+      <w:bookmarkEnd w:id="16"/>
+    </w:p>
+    <w:p>
+      <w:r>
+        <w:t xml:space="preserve"> </w:t>
+      </w:r>
+    </w:p>
+    <w:p>
+      <w:pPr>
+        <w:pStyle w:val="Heading3"/>
+      </w:pPr>
+      <w:r>
+        <w:t>Microsoft project 2013</w:t>
+      </w:r>
+    </w:p>
+    <w:p>
+      <w:r>
+        <w:t>Versie15.0.4903.1000</w:t>
+      </w:r>
+    </w:p>
+    <w:p/>
     <w:p>
       <w:pPr>
         <w:pStyle w:val="Heading2"/>
@@ -3055,14 +3132,14 @@
           <w:szCs w:val="22"/>
         </w:rPr>
       </w:pPr>
-      <w:bookmarkStart w:id="16" w:name="_Toc475650575"/>
+      <w:bookmarkStart w:id="17" w:name="_Toc475650575"/>
       <w:r>
         <w:rPr>
           <w:rStyle w:val="Heading3Char"/>
         </w:rPr>
         <w:t>GitHub</w:t>
       </w:r>
-      <w:bookmarkEnd w:id="16"/>
+      <w:bookmarkEnd w:id="17"/>
       <w:r>
         <w:rPr>
           <w:rFonts w:eastAsiaTheme="minorHAnsi" w:cstheme="minorBidi"/>
@@ -3372,11 +3449,10 @@
           </w:p>
         </w:tc>
       </w:tr>
-      <w:bookmarkEnd w:id="0"/>
     </w:tbl>
     <w:p/>
     <w:sectPr>
-      <w:footerReference w:type="default" r:id="rId10"/>
+      <w:footerReference w:type="default" r:id="rId12"/>
       <w:pgSz w:w="11906" w:h="16838"/>
       <w:pgMar w:top="1417" w:right="1417" w:bottom="1417" w:left="1417" w:header="708" w:footer="708" w:gutter="0"/>
       <w:pgNumType w:start="0"/>
@@ -3386,6 +3462,38 @@
     </w:sectPr>
   </w:body>
 </w:document>
+</file>
+
+<file path=word/comments.xml><?xml version="1.0" encoding="utf-8"?>
+<w:comments xmlns:wpc="http://schemas.microsoft.com/office/word/2010/wordprocessingCanvas" xmlns:mc="http://schemas.openxmlformats.org/markup-compatibility/2006" xmlns:o="urn:schemas-microsoft-com:office:office" xmlns:r="http://schemas.openxmlformats.org/officeDocument/2006/relationships" xmlns:m="http://schemas.openxmlformats.org/officeDocument/2006/math" xmlns:v="urn:schemas-microsoft-com:vml" xmlns:wp14="http://schemas.microsoft.com/office/word/2010/wordprocessingDrawing" xmlns:wp="http://schemas.openxmlformats.org/drawingml/2006/wordprocessingDrawing" xmlns:w10="urn:schemas-microsoft-com:office:word" xmlns:w="http://schemas.openxmlformats.org/wordprocessingml/2006/main" xmlns:w14="http://schemas.microsoft.com/office/word/2010/wordml" xmlns:w15="http://schemas.microsoft.com/office/word/2012/wordml" xmlns:wpg="http://schemas.microsoft.com/office/word/2010/wordprocessingGroup" xmlns:wpi="http://schemas.microsoft.com/office/word/2010/wordprocessingInk" xmlns:wne="http://schemas.microsoft.com/office/word/2006/wordml" xmlns:wps="http://schemas.microsoft.com/office/word/2010/wordprocessingShape" mc:Ignorable="w14 w15 wp14">
+  <w:comment w:id="15" w:author="santino bonora" w:date="2017-03-09T09:09:00Z" w:initials="sb">
+    <w:p>
+      <w:pPr>
+        <w:pStyle w:val="CommentText"/>
+      </w:pPr>
+      <w:r>
+        <w:rPr>
+          <w:rStyle w:val="CommentReference"/>
+        </w:rPr>
+        <w:annotationRef/>
+      </w:r>
+      <w:r>
+        <w:t>Versienummer invullen</w:t>
+      </w:r>
+    </w:p>
+    <w:p>
+      <w:pPr>
+        <w:pStyle w:val="CommentText"/>
+      </w:pPr>
+    </w:p>
+  </w:comment>
+</w:comments>
+</file>
+
+<file path=word/commentsExtended.xml><?xml version="1.0" encoding="utf-8"?>
+<w15:commentsEx xmlns:wpc="http://schemas.microsoft.com/office/word/2010/wordprocessingCanvas" xmlns:mc="http://schemas.openxmlformats.org/markup-compatibility/2006" xmlns:o="urn:schemas-microsoft-com:office:office" xmlns:r="http://schemas.openxmlformats.org/officeDocument/2006/relationships" xmlns:m="http://schemas.openxmlformats.org/officeDocument/2006/math" xmlns:v="urn:schemas-microsoft-com:vml" xmlns:wp14="http://schemas.microsoft.com/office/word/2010/wordprocessingDrawing" xmlns:wp="http://schemas.openxmlformats.org/drawingml/2006/wordprocessingDrawing" xmlns:w10="urn:schemas-microsoft-com:office:word" xmlns:w="http://schemas.openxmlformats.org/wordprocessingml/2006/main" xmlns:w14="http://schemas.microsoft.com/office/word/2010/wordml" xmlns:w15="http://schemas.microsoft.com/office/word/2012/wordml" xmlns:wpg="http://schemas.microsoft.com/office/word/2010/wordprocessingGroup" xmlns:wpi="http://schemas.microsoft.com/office/word/2010/wordprocessingInk" xmlns:wne="http://schemas.microsoft.com/office/word/2006/wordml" xmlns:wps="http://schemas.microsoft.com/office/word/2010/wordprocessingShape" mc:Ignorable="w14 w15 wp14">
+  <w15:commentEx w15:paraId="451C3AB2" w15:done="0"/>
+</w15:commentsEx>
 </file>
 
 <file path=word/endnotes.xml><?xml version="1.0" encoding="utf-8"?>
@@ -3443,7 +3551,7 @@
           <w:rPr>
             <w:noProof/>
           </w:rPr>
-          <w:t>7</w:t>
+          <w:t>6</w:t>
         </w:r>
         <w:r>
           <w:fldChar w:fldCharType="end"/>
@@ -3482,6 +3590,14 @@
     </w:p>
   </w:footnote>
 </w:footnotes>
+</file>
+
+<file path=word/people.xml><?xml version="1.0" encoding="utf-8"?>
+<w15:people xmlns:wpc="http://schemas.microsoft.com/office/word/2010/wordprocessingCanvas" xmlns:mc="http://schemas.openxmlformats.org/markup-compatibility/2006" xmlns:o="urn:schemas-microsoft-com:office:office" xmlns:r="http://schemas.openxmlformats.org/officeDocument/2006/relationships" xmlns:m="http://schemas.openxmlformats.org/officeDocument/2006/math" xmlns:v="urn:schemas-microsoft-com:vml" xmlns:wp14="http://schemas.microsoft.com/office/word/2010/wordprocessingDrawing" xmlns:wp="http://schemas.openxmlformats.org/drawingml/2006/wordprocessingDrawing" xmlns:w10="urn:schemas-microsoft-com:office:word" xmlns:w="http://schemas.openxmlformats.org/wordprocessingml/2006/main" xmlns:w14="http://schemas.microsoft.com/office/word/2010/wordml" xmlns:w15="http://schemas.microsoft.com/office/word/2012/wordml" xmlns:wpg="http://schemas.microsoft.com/office/word/2010/wordprocessingGroup" xmlns:wpi="http://schemas.microsoft.com/office/word/2010/wordprocessingInk" xmlns:wne="http://schemas.microsoft.com/office/word/2006/wordml" xmlns:wps="http://schemas.microsoft.com/office/word/2010/wordprocessingShape" mc:Ignorable="w14 w15 wp14">
+  <w15:person w15:author="santino bonora">
+    <w15:presenceInfo w15:providerId="Windows Live" w15:userId="962df9b8540441cf"/>
+  </w15:person>
+</w15:people>
 </file>
 
 <file path=word/styles.xml><?xml version="1.0" encoding="utf-8"?>
@@ -4363,6 +4479,106 @@
       <w:szCs w:val="24"/>
     </w:rPr>
   </w:style>
+  <w:style w:type="character" w:styleId="CommentReference">
+    <w:name w:val="annotation reference"/>
+    <w:basedOn w:val="DefaultParagraphFont"/>
+    <w:uiPriority w:val="99"/>
+    <w:semiHidden/>
+    <w:unhideWhenUsed/>
+    <w:rsid w:val="00000005"/>
+    <w:rPr>
+      <w:sz w:val="16"/>
+      <w:szCs w:val="16"/>
+    </w:rPr>
+  </w:style>
+  <w:style w:type="paragraph" w:styleId="CommentText">
+    <w:name w:val="annotation text"/>
+    <w:basedOn w:val="Normal"/>
+    <w:link w:val="CommentTextChar"/>
+    <w:uiPriority w:val="99"/>
+    <w:semiHidden/>
+    <w:unhideWhenUsed/>
+    <w:rsid w:val="00000005"/>
+    <w:pPr>
+      <w:spacing w:line="240" w:lineRule="auto"/>
+    </w:pPr>
+    <w:rPr>
+      <w:sz w:val="20"/>
+      <w:szCs w:val="20"/>
+    </w:rPr>
+  </w:style>
+  <w:style w:type="character" w:customStyle="1" w:styleId="CommentTextChar">
+    <w:name w:val="Comment Text Char"/>
+    <w:basedOn w:val="DefaultParagraphFont"/>
+    <w:link w:val="CommentText"/>
+    <w:uiPriority w:val="99"/>
+    <w:semiHidden/>
+    <w:rsid w:val="00000005"/>
+    <w:rPr>
+      <w:rFonts w:ascii="Arial" w:hAnsi="Arial"/>
+      <w:sz w:val="20"/>
+      <w:szCs w:val="20"/>
+    </w:rPr>
+  </w:style>
+  <w:style w:type="paragraph" w:styleId="CommentSubject">
+    <w:name w:val="annotation subject"/>
+    <w:basedOn w:val="CommentText"/>
+    <w:next w:val="CommentText"/>
+    <w:link w:val="CommentSubjectChar"/>
+    <w:uiPriority w:val="99"/>
+    <w:semiHidden/>
+    <w:unhideWhenUsed/>
+    <w:rsid w:val="00000005"/>
+    <w:rPr>
+      <w:b/>
+      <w:bCs/>
+    </w:rPr>
+  </w:style>
+  <w:style w:type="character" w:customStyle="1" w:styleId="CommentSubjectChar">
+    <w:name w:val="Comment Subject Char"/>
+    <w:basedOn w:val="CommentTextChar"/>
+    <w:link w:val="CommentSubject"/>
+    <w:uiPriority w:val="99"/>
+    <w:semiHidden/>
+    <w:rsid w:val="00000005"/>
+    <w:rPr>
+      <w:rFonts w:ascii="Arial" w:hAnsi="Arial"/>
+      <w:b/>
+      <w:bCs/>
+      <w:sz w:val="20"/>
+      <w:szCs w:val="20"/>
+    </w:rPr>
+  </w:style>
+  <w:style w:type="paragraph" w:styleId="BalloonText">
+    <w:name w:val="Balloon Text"/>
+    <w:basedOn w:val="Normal"/>
+    <w:link w:val="BalloonTextChar"/>
+    <w:uiPriority w:val="99"/>
+    <w:semiHidden/>
+    <w:unhideWhenUsed/>
+    <w:rsid w:val="00000005"/>
+    <w:pPr>
+      <w:spacing w:after="0" w:line="240" w:lineRule="auto"/>
+    </w:pPr>
+    <w:rPr>
+      <w:rFonts w:ascii="Segoe UI" w:hAnsi="Segoe UI" w:cs="Segoe UI"/>
+      <w:sz w:val="18"/>
+      <w:szCs w:val="18"/>
+    </w:rPr>
+  </w:style>
+  <w:style w:type="character" w:customStyle="1" w:styleId="BalloonTextChar">
+    <w:name w:val="Balloon Text Char"/>
+    <w:basedOn w:val="DefaultParagraphFont"/>
+    <w:link w:val="BalloonText"/>
+    <w:uiPriority w:val="99"/>
+    <w:semiHidden/>
+    <w:rsid w:val="00000005"/>
+    <w:rPr>
+      <w:rFonts w:ascii="Segoe UI" w:hAnsi="Segoe UI" w:cs="Segoe UI"/>
+      <w:sz w:val="18"/>
+      <w:szCs w:val="18"/>
+    </w:rPr>
+  </w:style>
 </w:styles>
 </file>
 
@@ -4651,7 +4867,7 @@
 </file>
 
 <file path=customXml/itemProps2.xml><?xml version="1.0" encoding="utf-8"?>
-<ds:datastoreItem xmlns:ds="http://schemas.openxmlformats.org/officeDocument/2006/customXml" ds:itemID="{0C365F95-7B0F-4144-B3AD-34A375410120}">
+<ds:datastoreItem xmlns:ds="http://schemas.openxmlformats.org/officeDocument/2006/customXml" ds:itemID="{D015A765-7E36-4947-A64C-B4383A90FA67}">
   <ds:schemaRefs>
     <ds:schemaRef ds:uri="http://schemas.openxmlformats.org/officeDocument/2006/bibliography"/>
   </ds:schemaRefs>

</xml_diff>